<commit_message>
Guided Capstone Project Report.2
</commit_message>
<xml_diff>
--- a/Notebooks/Guided Capstone Project Report.docx
+++ b/Notebooks/Guided Capstone Project Report.docx
@@ -192,13 +192,7 @@
         <w:rPr>
           <w:rFonts w:ascii="Arial" w:hAnsi="Arial" w:cs="Arial"/>
         </w:rPr>
-        <w:t xml:space="preserve"> The team will recommend a</w:t>
-      </w:r>
-      <w:r>
-        <w:rPr>
-          <w:rFonts w:ascii="Arial" w:hAnsi="Arial" w:cs="Arial"/>
-        </w:rPr>
-        <w:t xml:space="preserve"> pricing strategy to Big Mountain Resort aimed at recouping $1.54 million in expansion-related operating costs this year.</w:t>
+        <w:t xml:space="preserve"> The team will recommend a pricing strategy to Big Mountain Resort aimed at recouping $1.54 million in expansion-related operating costs this year.</w:t>
       </w:r>
       <w:r>
         <w:rPr>
@@ -755,55 +749,13 @@
           <w:b/>
           <w:bCs/>
         </w:rPr>
-        <w:t xml:space="preserve">Exploratory </w:t>
-      </w:r>
-      <w:r>
-        <w:rPr>
-          <w:rFonts w:ascii="Arial" w:hAnsi="Arial" w:cs="Arial"/>
-          <w:b/>
-          <w:bCs/>
-        </w:rPr>
-        <w:t>D</w:t>
-      </w:r>
-      <w:r>
-        <w:rPr>
-          <w:rFonts w:ascii="Arial" w:hAnsi="Arial" w:cs="Arial"/>
-          <w:b/>
-          <w:bCs/>
-        </w:rPr>
-        <w:t>ata Analysis</w:t>
-      </w:r>
-      <w:r>
-        <w:rPr>
-          <w:rFonts w:ascii="Arial" w:hAnsi="Arial" w:cs="Arial"/>
-          <w:b/>
-          <w:bCs/>
-        </w:rPr>
-        <w:t>.</w:t>
-      </w:r>
-      <w:r>
-        <w:rPr>
-          <w:rFonts w:ascii="Arial" w:hAnsi="Arial" w:cs="Arial"/>
-        </w:rPr>
-        <w:t xml:space="preserve"> T</w:t>
-      </w:r>
-      <w:r>
-        <w:rPr>
-          <w:rFonts w:ascii="Arial" w:hAnsi="Arial" w:cs="Arial"/>
-        </w:rPr>
-        <w:t>h</w:t>
-      </w:r>
-      <w:r>
-        <w:rPr>
-          <w:rFonts w:ascii="Arial" w:hAnsi="Arial" w:cs="Arial"/>
-        </w:rPr>
-        <w:t>e examined</w:t>
-      </w:r>
-      <w:r>
-        <w:rPr>
-          <w:rFonts w:ascii="Arial" w:hAnsi="Arial" w:cs="Arial"/>
-        </w:rPr>
-        <w:t xml:space="preserve"> dataset</w:t>
+        <w:t>Exploratory Data Analysis.</w:t>
+      </w:r>
+      <w:r>
+        <w:rPr>
+          <w:rFonts w:ascii="Arial" w:hAnsi="Arial" w:cs="Arial"/>
+        </w:rPr>
+        <w:t xml:space="preserve"> The examined dataset</w:t>
       </w:r>
       <w:r>
         <w:rPr>
@@ -1187,63 +1139,7 @@
           <w:b/>
           <w:bCs/>
         </w:rPr>
-        <w:t>Algorithms</w:t>
-      </w:r>
-      <w:r>
-        <w:rPr>
-          <w:rFonts w:ascii="Arial" w:hAnsi="Arial" w:cs="Arial"/>
-          <w:b/>
-          <w:bCs/>
-        </w:rPr>
-        <w:t xml:space="preserve"> and</w:t>
-      </w:r>
-      <w:r>
-        <w:rPr>
-          <w:rFonts w:ascii="Arial" w:hAnsi="Arial" w:cs="Arial"/>
-          <w:b/>
-          <w:bCs/>
-        </w:rPr>
-        <w:t xml:space="preserve"> </w:t>
-      </w:r>
-      <w:r>
-        <w:rPr>
-          <w:rFonts w:ascii="Arial" w:hAnsi="Arial" w:cs="Arial"/>
-          <w:b/>
-          <w:bCs/>
-        </w:rPr>
-        <w:t>E</w:t>
-      </w:r>
-      <w:r>
-        <w:rPr>
-          <w:rFonts w:ascii="Arial" w:hAnsi="Arial" w:cs="Arial"/>
-          <w:b/>
-          <w:bCs/>
-        </w:rPr>
-        <w:t xml:space="preserve">valuation </w:t>
-      </w:r>
-      <w:r>
-        <w:rPr>
-          <w:rFonts w:ascii="Arial" w:hAnsi="Arial" w:cs="Arial"/>
-          <w:b/>
-          <w:bCs/>
-        </w:rPr>
-        <w:t>M</w:t>
-      </w:r>
-      <w:r>
-        <w:rPr>
-          <w:rFonts w:ascii="Arial" w:hAnsi="Arial" w:cs="Arial"/>
-          <w:b/>
-          <w:bCs/>
-        </w:rPr>
-        <w:t>etric</w:t>
-      </w:r>
-      <w:r>
-        <w:rPr>
-          <w:rFonts w:ascii="Arial" w:hAnsi="Arial" w:cs="Arial"/>
-          <w:b/>
-          <w:bCs/>
-        </w:rPr>
-        <w:t>s.</w:t>
+        <w:t>Algorithms and Evaluation Metrics.</w:t>
       </w:r>
       <w:r>
         <w:rPr>
@@ -1385,13 +1281,157 @@
         <w:rPr>
           <w:rFonts w:ascii="Arial" w:hAnsi="Arial" w:cs="Arial"/>
         </w:rPr>
+        <w:t xml:space="preserve"> The random forest regressor was chosen for its more accurate and precise output, as determined by the lower cross-validation mean absolute error.</w:t>
+      </w:r>
+      <w:r>
+        <w:rPr>
+          <w:rFonts w:ascii="Arial" w:hAnsi="Arial" w:cs="Arial"/>
+        </w:rPr>
         <w:t xml:space="preserve"> </w:t>
       </w:r>
       <w:r>
         <w:rPr>
           <w:rFonts w:ascii="Arial" w:hAnsi="Arial" w:cs="Arial"/>
         </w:rPr>
-        <w:t>The random forest regressor was chosen for its more accurate and precise output, as determined by the lower cross-validation mean absolute error.</w:t>
+        <w:t>Th</w:t>
+      </w:r>
+      <w:r>
+        <w:rPr>
+          <w:rFonts w:ascii="Arial" w:hAnsi="Arial" w:cs="Arial"/>
+        </w:rPr>
+        <w:t>e</w:t>
+      </w:r>
+      <w:r>
+        <w:rPr>
+          <w:rFonts w:ascii="Arial" w:hAnsi="Arial" w:cs="Arial"/>
+        </w:rPr>
+        <w:t xml:space="preserve"> model revealed that there were no </w:t>
+      </w:r>
+      <w:r>
+        <w:rPr>
+          <w:rFonts w:ascii="Arial" w:hAnsi="Arial" w:cs="Arial"/>
+        </w:rPr>
+        <w:t xml:space="preserve">differences </w:t>
+      </w:r>
+      <w:r>
+        <w:rPr>
+          <w:rFonts w:ascii="Arial" w:hAnsi="Arial" w:cs="Arial"/>
+        </w:rPr>
+        <w:t>in</w:t>
+      </w:r>
+      <w:r>
+        <w:rPr>
+          <w:rFonts w:ascii="Arial" w:hAnsi="Arial" w:cs="Arial"/>
+        </w:rPr>
+        <w:t xml:space="preserve"> pricing model</w:t>
+      </w:r>
+      <w:r>
+        <w:rPr>
+          <w:rFonts w:ascii="Arial" w:hAnsi="Arial" w:cs="Arial"/>
+        </w:rPr>
+        <w:t>s</w:t>
+      </w:r>
+      <w:r>
+        <w:rPr>
+          <w:rFonts w:ascii="Arial" w:hAnsi="Arial" w:cs="Arial"/>
+        </w:rPr>
+        <w:t xml:space="preserve"> resulting fro</w:t>
+      </w:r>
+      <w:r>
+        <w:rPr>
+          <w:rFonts w:ascii="Arial" w:hAnsi="Arial" w:cs="Arial"/>
+        </w:rPr>
+        <w:t>m</w:t>
+      </w:r>
+      <w:r>
+        <w:rPr>
+          <w:rFonts w:ascii="Arial" w:hAnsi="Arial" w:cs="Arial"/>
+        </w:rPr>
+        <w:t xml:space="preserve"> increase</w:t>
+      </w:r>
+      <w:r>
+        <w:rPr>
+          <w:rFonts w:ascii="Arial" w:hAnsi="Arial" w:cs="Arial"/>
+        </w:rPr>
+        <w:t>s</w:t>
+      </w:r>
+      <w:r>
+        <w:rPr>
+          <w:rFonts w:ascii="Arial" w:hAnsi="Arial" w:cs="Arial"/>
+        </w:rPr>
+        <w:t xml:space="preserve"> to</w:t>
+      </w:r>
+      <w:r>
+        <w:rPr>
+          <w:rFonts w:ascii="Arial" w:hAnsi="Arial" w:cs="Arial"/>
+        </w:rPr>
+        <w:t xml:space="preserve"> the longest run or snow coverage area, and it may even increase </w:t>
+      </w:r>
+      <w:r>
+        <w:rPr>
+          <w:rFonts w:ascii="Arial" w:hAnsi="Arial" w:cs="Arial"/>
+        </w:rPr>
+        <w:t>overall operating</w:t>
+      </w:r>
+      <w:r>
+        <w:rPr>
+          <w:rFonts w:ascii="Arial" w:hAnsi="Arial" w:cs="Arial"/>
+        </w:rPr>
+        <w:t xml:space="preserve"> cost</w:t>
+      </w:r>
+      <w:r>
+        <w:rPr>
+          <w:rFonts w:ascii="Arial" w:hAnsi="Arial" w:cs="Arial"/>
+        </w:rPr>
+        <w:t>s</w:t>
+      </w:r>
+      <w:r>
+        <w:rPr>
+          <w:rFonts w:ascii="Arial" w:hAnsi="Arial" w:cs="Arial"/>
+        </w:rPr>
+        <w:t xml:space="preserve">. </w:t>
+      </w:r>
+      <w:r>
+        <w:rPr>
+          <w:rFonts w:ascii="Arial" w:hAnsi="Arial" w:cs="Arial"/>
+        </w:rPr>
+        <w:t>A</w:t>
+      </w:r>
+      <w:r>
+        <w:rPr>
+          <w:rFonts w:ascii="Arial" w:hAnsi="Arial" w:cs="Arial"/>
+        </w:rPr>
+        <w:t>dding additional run</w:t>
+      </w:r>
+      <w:r>
+        <w:rPr>
+          <w:rFonts w:ascii="Arial" w:hAnsi="Arial" w:cs="Arial"/>
+        </w:rPr>
+        <w:t xml:space="preserve"> however</w:t>
+      </w:r>
+      <w:r>
+        <w:rPr>
+          <w:rFonts w:ascii="Arial" w:hAnsi="Arial" w:cs="Arial"/>
+        </w:rPr>
+        <w:t xml:space="preserve">, increasing vertical drop, and adding additional chairlift </w:t>
+      </w:r>
+      <w:r>
+        <w:rPr>
+          <w:rFonts w:ascii="Arial" w:hAnsi="Arial" w:cs="Arial"/>
+        </w:rPr>
+        <w:t>would allow for an</w:t>
+      </w:r>
+      <w:r>
+        <w:rPr>
+          <w:rFonts w:ascii="Arial" w:hAnsi="Arial" w:cs="Arial"/>
+        </w:rPr>
+        <w:t xml:space="preserve"> increase</w:t>
+      </w:r>
+      <w:r>
+        <w:rPr>
+          <w:rFonts w:ascii="Arial" w:hAnsi="Arial" w:cs="Arial"/>
+        </w:rPr>
+        <w:t>d</w:t>
       </w:r>
       <w:r>
         <w:rPr>
@@ -1403,146 +1443,16 @@
         <w:rPr>
           <w:rFonts w:ascii="Arial" w:hAnsi="Arial" w:cs="Arial"/>
         </w:rPr>
-        <w:t>Th</w:t>
-      </w:r>
-      <w:r>
-        <w:rPr>
-          <w:rFonts w:ascii="Arial" w:hAnsi="Arial" w:cs="Arial"/>
-        </w:rPr>
-        <w:t>e</w:t>
-      </w:r>
-      <w:r>
-        <w:rPr>
-          <w:rFonts w:ascii="Arial" w:hAnsi="Arial" w:cs="Arial"/>
-        </w:rPr>
-        <w:t xml:space="preserve"> model revealed that there were no </w:t>
-      </w:r>
-      <w:r>
-        <w:rPr>
-          <w:rFonts w:ascii="Arial" w:hAnsi="Arial" w:cs="Arial"/>
-        </w:rPr>
-        <w:t xml:space="preserve">differences </w:t>
-      </w:r>
-      <w:r>
-        <w:rPr>
-          <w:rFonts w:ascii="Arial" w:hAnsi="Arial" w:cs="Arial"/>
-        </w:rPr>
-        <w:t>in</w:t>
-      </w:r>
-      <w:r>
-        <w:rPr>
-          <w:rFonts w:ascii="Arial" w:hAnsi="Arial" w:cs="Arial"/>
-        </w:rPr>
-        <w:t xml:space="preserve"> pricing model</w:t>
-      </w:r>
-      <w:r>
-        <w:rPr>
-          <w:rFonts w:ascii="Arial" w:hAnsi="Arial" w:cs="Arial"/>
-        </w:rPr>
-        <w:t>s</w:t>
-      </w:r>
-      <w:r>
-        <w:rPr>
-          <w:rFonts w:ascii="Arial" w:hAnsi="Arial" w:cs="Arial"/>
-        </w:rPr>
-        <w:t xml:space="preserve"> resulting fro</w:t>
-      </w:r>
-      <w:r>
-        <w:rPr>
-          <w:rFonts w:ascii="Arial" w:hAnsi="Arial" w:cs="Arial"/>
-        </w:rPr>
-        <w:t>m</w:t>
-      </w:r>
-      <w:r>
-        <w:rPr>
-          <w:rFonts w:ascii="Arial" w:hAnsi="Arial" w:cs="Arial"/>
-        </w:rPr>
-        <w:t xml:space="preserve"> increase</w:t>
-      </w:r>
-      <w:r>
-        <w:rPr>
-          <w:rFonts w:ascii="Arial" w:hAnsi="Arial" w:cs="Arial"/>
-        </w:rPr>
-        <w:t>s</w:t>
-      </w:r>
-      <w:r>
-        <w:rPr>
-          <w:rFonts w:ascii="Arial" w:hAnsi="Arial" w:cs="Arial"/>
-        </w:rPr>
-        <w:t xml:space="preserve"> to</w:t>
-      </w:r>
-      <w:r>
-        <w:rPr>
-          <w:rFonts w:ascii="Arial" w:hAnsi="Arial" w:cs="Arial"/>
-        </w:rPr>
-        <w:t xml:space="preserve"> the longest run or snow coverage area, and it may even increase </w:t>
-      </w:r>
-      <w:r>
-        <w:rPr>
-          <w:rFonts w:ascii="Arial" w:hAnsi="Arial" w:cs="Arial"/>
-        </w:rPr>
-        <w:t>overall operating</w:t>
-      </w:r>
-      <w:r>
-        <w:rPr>
-          <w:rFonts w:ascii="Arial" w:hAnsi="Arial" w:cs="Arial"/>
-        </w:rPr>
-        <w:t xml:space="preserve"> cost</w:t>
-      </w:r>
-      <w:r>
-        <w:rPr>
-          <w:rFonts w:ascii="Arial" w:hAnsi="Arial" w:cs="Arial"/>
-        </w:rPr>
-        <w:t>s</w:t>
-      </w:r>
-      <w:r>
-        <w:rPr>
-          <w:rFonts w:ascii="Arial" w:hAnsi="Arial" w:cs="Arial"/>
-        </w:rPr>
-        <w:t xml:space="preserve">. </w:t>
-      </w:r>
-      <w:r>
-        <w:rPr>
-          <w:rFonts w:ascii="Arial" w:hAnsi="Arial" w:cs="Arial"/>
-        </w:rPr>
-        <w:t>A</w:t>
-      </w:r>
-      <w:r>
-        <w:rPr>
-          <w:rFonts w:ascii="Arial" w:hAnsi="Arial" w:cs="Arial"/>
-        </w:rPr>
-        <w:t>dding additional run</w:t>
-      </w:r>
-      <w:r>
-        <w:rPr>
-          <w:rFonts w:ascii="Arial" w:hAnsi="Arial" w:cs="Arial"/>
-        </w:rPr>
-        <w:t xml:space="preserve"> however</w:t>
-      </w:r>
-      <w:r>
-        <w:rPr>
-          <w:rFonts w:ascii="Arial" w:hAnsi="Arial" w:cs="Arial"/>
-        </w:rPr>
-        <w:t xml:space="preserve">, increasing vertical drop, and adding additional chairlift </w:t>
-      </w:r>
-      <w:r>
-        <w:rPr>
-          <w:rFonts w:ascii="Arial" w:hAnsi="Arial" w:cs="Arial"/>
-        </w:rPr>
-        <w:t>would allow for an</w:t>
-      </w:r>
-      <w:r>
-        <w:rPr>
-          <w:rFonts w:ascii="Arial" w:hAnsi="Arial" w:cs="Arial"/>
-        </w:rPr>
-        <w:t xml:space="preserve"> increase</w:t>
-      </w:r>
-      <w:r>
-        <w:rPr>
-          <w:rFonts w:ascii="Arial" w:hAnsi="Arial" w:cs="Arial"/>
-        </w:rPr>
-        <w:t>d</w:t>
-      </w:r>
+        <w:t xml:space="preserve">price </w:t>
+      </w:r>
+      <w:proofErr w:type="gramStart"/>
+      <w:r>
+        <w:rPr>
+          <w:rFonts w:ascii="Arial" w:hAnsi="Arial" w:cs="Arial"/>
+        </w:rPr>
+        <w:t>by</w:t>
+      </w:r>
+      <w:proofErr w:type="gramEnd"/>
       <w:r>
         <w:rPr>
           <w:rFonts w:ascii="Arial" w:hAnsi="Arial" w:cs="Arial"/>
@@ -1553,19 +1463,25 @@
         <w:rPr>
           <w:rFonts w:ascii="Arial" w:hAnsi="Arial" w:cs="Arial"/>
         </w:rPr>
-        <w:t xml:space="preserve">price by </w:t>
-      </w:r>
-      <w:r>
-        <w:rPr>
-          <w:rFonts w:ascii="Arial" w:hAnsi="Arial" w:cs="Arial"/>
-        </w:rPr>
         <w:t>$</w:t>
       </w:r>
       <w:r>
         <w:rPr>
           <w:rFonts w:ascii="Arial" w:hAnsi="Arial" w:cs="Arial"/>
         </w:rPr>
-        <w:t>1.99 dollars, as well as the annual revenue</w:t>
+        <w:t>1.</w:t>
+      </w:r>
+      <w:r>
+        <w:rPr>
+          <w:rFonts w:ascii="Arial" w:hAnsi="Arial" w:cs="Arial"/>
+        </w:rPr>
+        <w:t>33</w:t>
+      </w:r>
+      <w:r>
+        <w:rPr>
+          <w:rFonts w:ascii="Arial" w:hAnsi="Arial" w:cs="Arial"/>
+        </w:rPr>
+        <w:t xml:space="preserve"> dollars, as well as the annual revenue</w:t>
       </w:r>
       <w:r>
         <w:rPr>

</xml_diff>